<commit_message>
edit and delete for digit combo
</commit_message>
<xml_diff>
--- a/documents/templates/new/all_tags.docx
+++ b/documents/templates/new/all_tags.docx
@@ -8,253 +8,363 @@
           <w:noProof/>
         </w:rPr>
       </w:pPr>
-      <w:r>
-        <w:fldChar w:fldCharType="begin"/>
-      </w:r>
-      <w:r>
-        <w:instrText xml:space="preserve"> MERGEFIELD  all_tags_merge  \* MERGEFORMAT </w:instrText>
-      </w:r>
-      <w:r>
-        <w:fldChar w:fldCharType="separate"/>
-      </w:r>
-      <w:r>
-        <w:rPr>
-          <w:noProof/>
-        </w:rPr>
-        <w:t>«all_tags_merge»</w:t>
-      </w:r>
-      <w:r>
-        <w:rPr>
-          <w:noProof/>
-        </w:rPr>
-        <w:fldChar w:fldCharType="end"/>
-      </w:r>
-    </w:p>
-    <w:p>
-      <w:pPr>
-        <w:rPr>
-          <w:noProof/>
-        </w:rPr>
-      </w:pPr>
-      <w:fldSimple w:instr=" MERGEFIELD  today_tag  \* MERGEFORMAT ">
+      <w:fldSimple w:instr=" MERGEFIELD  all_tags_merge  \* MERGEFORMAT ">
         <w:r>
           <w:rPr>
             <w:noProof/>
           </w:rPr>
-          <w:t>«today_tag»</w:t>
+          <w:t>«all_tags_merge»</w:t>
         </w:r>
       </w:fldSimple>
     </w:p>
+    <w:p>
+      <w:pPr>
+        <w:rPr>
+          <w:noProof/>
+        </w:rPr>
+      </w:pPr>
+      <w:r>
+        <w:fldChar w:fldCharType="begin"/>
+      </w:r>
+      <w:r>
+        <w:instrText xml:space="preserve"> MERGEFIELD  today_tag  \* MERGEFORMAT </w:instrText>
+      </w:r>
+      <w:r>
+        <w:fldChar w:fldCharType="separate"/>
+      </w:r>
+      <w:r>
+        <w:rPr>
+          <w:noProof/>
+        </w:rPr>
+        <w:t>«today_tag»</w:t>
+      </w:r>
+      <w:r>
+        <w:rPr>
+          <w:noProof/>
+        </w:rPr>
+        <w:fldChar w:fldCharType="end"/>
+      </w:r>
+    </w:p>
     <w:p/>
     <w:p>
-      <w:fldSimple w:instr=" MERGEFIELD add_main_key_combo \* MERGEFORMAT ">
+      <w:r>
+        <w:fldChar w:fldCharType="begin"/>
+      </w:r>
+      <w:r>
+        <w:instrText xml:space="preserve"> MERGEFIELD add_main_key_combo \* MERGEFORMAT </w:instrText>
+      </w:r>
+      <w:r>
+        <w:fldChar w:fldCharType="separate"/>
+      </w:r>
+      <w:r>
+        <w:rPr>
+          <w:noProof/>
+        </w:rPr>
+        <w:t>«add_main_key_combo»</w:t>
+      </w:r>
+      <w:r>
+        <w:rPr>
+          <w:noProof/>
+        </w:rPr>
+        <w:fldChar w:fldCharType="end"/>
+      </w:r>
+      <w:r>
+        <w:t xml:space="preserve">, </w:t>
+      </w:r>
+      <w:r>
+        <w:fldChar w:fldCharType="begin"/>
+      </w:r>
+      <w:r>
+        <w:instrText xml:space="preserve"> MERGEFIELD adress \* MERGEFORMAT </w:instrText>
+      </w:r>
+      <w:r>
+        <w:fldChar w:fldCharType="separate"/>
+      </w:r>
+      <w:r>
+        <w:rPr>
+          <w:noProof/>
+        </w:rPr>
+        <w:t>«adress»</w:t>
+      </w:r>
+      <w:r>
+        <w:rPr>
+          <w:noProof/>
+        </w:rPr>
+        <w:fldChar w:fldCharType="end"/>
+      </w:r>
+      <w:r>
+        <w:t xml:space="preserve">, </w:t>
+      </w:r>
+      <w:r>
+        <w:fldChar w:fldCharType="begin"/>
+      </w:r>
+      <w:r>
+        <w:instrText xml:space="preserve"> MERGEFIELD checky \* MERGEFORMAT </w:instrText>
+      </w:r>
+      <w:r>
+        <w:fldChar w:fldCharType="separate"/>
+      </w:r>
+      <w:r>
+        <w:rPr>
+          <w:noProof/>
+        </w:rPr>
+        <w:t>«checky»</w:t>
+      </w:r>
+      <w:r>
+        <w:rPr>
+          <w:noProof/>
+        </w:rPr>
+        <w:fldChar w:fldCharType="end"/>
+      </w:r>
+      <w:r>
+        <w:t xml:space="preserve">, </w:t>
+      </w:r>
+      <w:r>
+        <w:fldChar w:fldCharType="begin"/>
+      </w:r>
+      <w:r>
+        <w:instrText xml:space="preserve"> MERGEFIELD city \* MERGEFORMAT </w:instrText>
+      </w:r>
+      <w:r>
+        <w:fldChar w:fldCharType="separate"/>
+      </w:r>
+      <w:r>
+        <w:rPr>
+          <w:noProof/>
+        </w:rPr>
+        <w:t>«city»</w:t>
+      </w:r>
+      <w:r>
+        <w:rPr>
+          <w:noProof/>
+        </w:rPr>
+        <w:fldChar w:fldCharType="end"/>
+      </w:r>
+      <w:r>
+        <w:t xml:space="preserve">, , </w:t>
+      </w:r>
+      <w:r>
+        <w:fldChar w:fldCharType="begin"/>
+      </w:r>
+      <w:r>
+        <w:instrText xml:space="preserve"> MERGEFIELD country \* MERGEFORMAT </w:instrText>
+      </w:r>
+      <w:r>
+        <w:fldChar w:fldCharType="separate"/>
+      </w:r>
+      <w:r>
+        <w:rPr>
+          <w:noProof/>
+        </w:rPr>
+        <w:t>«country»</w:t>
+      </w:r>
+      <w:r>
+        <w:rPr>
+          <w:noProof/>
+        </w:rPr>
+        <w:fldChar w:fldCharType="end"/>
+      </w:r>
+      <w:r>
+        <w:t xml:space="preserve">, </w:t>
+      </w:r>
+      <w:r>
+        <w:fldChar w:fldCharType="begin"/>
+      </w:r>
+      <w:r>
+        <w:instrText xml:space="preserve"> MERGEFIELD email \* MERGEFORMAT </w:instrText>
+      </w:r>
+      <w:r>
+        <w:fldChar w:fldCharType="separate"/>
+      </w:r>
+      <w:r>
+        <w:rPr>
+          <w:noProof/>
+        </w:rPr>
+        <w:t>«email»</w:t>
+      </w:r>
+      <w:r>
+        <w:rPr>
+          <w:noProof/>
+        </w:rPr>
+        <w:fldChar w:fldCharType="end"/>
+      </w:r>
+      <w:r>
+        <w:t xml:space="preserve">, </w:t>
+      </w:r>
+      <w:r>
+        <w:fldChar w:fldCharType="begin"/>
+      </w:r>
+      <w:r>
+        <w:instrText xml:space="preserve"> MERGEFIELD key1 \* MERGEFORMAT </w:instrText>
+      </w:r>
+      <w:r>
+        <w:fldChar w:fldCharType="separate"/>
+      </w:r>
+      <w:r>
+        <w:rPr>
+          <w:noProof/>
+        </w:rPr>
+        <w:t>«key1»</w:t>
+      </w:r>
+      <w:r>
+        <w:rPr>
+          <w:noProof/>
+        </w:rPr>
+        <w:fldChar w:fldCharType="end"/>
+      </w:r>
+      <w:r>
+        <w:t xml:space="preserve">, </w:t>
+      </w:r>
+      <w:r>
+        <w:fldChar w:fldCharType="begin"/>
+      </w:r>
+      <w:r>
+        <w:instrText xml:space="preserve"> MERGEFIELD key2 \* MERGEFO</w:instrText>
+      </w:r>
+      <w:r>
+        <w:instrText xml:space="preserve">RMAT </w:instrText>
+      </w:r>
+      <w:r>
+        <w:fldChar w:fldCharType="separate"/>
+      </w:r>
+      <w:r>
+        <w:rPr>
+          <w:noProof/>
+        </w:rPr>
+        <w:t>«key2»</w:t>
+      </w:r>
+      <w:r>
+        <w:rPr>
+          <w:noProof/>
+        </w:rPr>
+        <w:fldChar w:fldCharType="end"/>
+      </w:r>
+      <w:r>
+        <w:t xml:space="preserve">, </w:t>
+      </w:r>
+      <w:r>
+        <w:fldChar w:fldCharType="begin"/>
+      </w:r>
+      <w:r>
+        <w:instrText xml:space="preserve"> MERGEFIELD main_combo \* MERGEFORMAT </w:instrText>
+      </w:r>
+      <w:r>
+        <w:fldChar w:fldCharType="separate"/>
+      </w:r>
+      <w:r>
+        <w:rPr>
+          <w:noProof/>
+        </w:rPr>
+        <w:t>«main_combo»</w:t>
+      </w:r>
+      <w:r>
+        <w:rPr>
+          <w:noProof/>
+        </w:rPr>
+        <w:fldChar w:fldCharType="end"/>
+      </w:r>
+      <w:r>
+        <w:t xml:space="preserve">,  </w:t>
+      </w:r>
+      <w:r>
+        <w:fldChar w:fldCharType="begin"/>
+      </w:r>
+      <w:r>
+        <w:instrText xml:space="preserve"> MERGEFIELD test_field \* MERGEFORMAT </w:instrText>
+      </w:r>
+      <w:r>
+        <w:fldChar w:fldCharType="separate"/>
+      </w:r>
+      <w:r>
+        <w:rPr>
+          <w:noProof/>
+        </w:rPr>
+        <w:t>«test_field»</w:t>
+      </w:r>
+      <w:r>
+        <w:rPr>
+          <w:noProof/>
+        </w:rPr>
+        <w:fldChar w:fldCharType="end"/>
+      </w:r>
+      <w:r>
+        <w:t xml:space="preserve">, </w:t>
+      </w:r>
+      <w:r>
+        <w:fldChar w:fldCharType="begin"/>
+      </w:r>
+      <w:r>
+        <w:instrText xml:space="preserve"> MERGEFIELD today_tag \* MERGEFORMAT </w:instrText>
+      </w:r>
+      <w:r>
+        <w:fldChar w:fldCharType="separate"/>
+      </w:r>
+      <w:r>
+        <w:rPr>
+          <w:noProof/>
+        </w:rPr>
+        <w:t>«today_tag»</w:t>
+      </w:r>
+      <w:r>
+        <w:rPr>
+          <w:noProof/>
+        </w:rPr>
+        <w:fldChar w:fldCharType="end"/>
+      </w:r>
+    </w:p>
+    <w:p/>
+    <w:p/>
+    <w:p>
+      <w:fldSimple w:instr=" MERGEFIELD full_name \* MERGEFORMAT ">
         <w:r>
           <w:rPr>
             <w:noProof/>
           </w:rPr>
-          <w:t>«add_main_key_combo»</w:t>
+          <w:t>«full_name»</w:t>
         </w:r>
       </w:fldSimple>
-      <w:r>
-        <w:t xml:space="preserve">, </w:t>
-      </w:r>
-      <w:fldSimple w:instr=" MERGEFIELD adress \* MERGEFORMAT ">
+    </w:p>
+    <w:p>
+      <w:fldSimple w:instr=" MERGEFIELD regular_combo \* MERGEFORMAT ">
         <w:r>
           <w:rPr>
             <w:noProof/>
           </w:rPr>
-          <w:t>«adress»</w:t>
+          <w:t>«regular_combo»</w:t>
         </w:r>
       </w:fldSimple>
-      <w:r>
-        <w:t xml:space="preserve">, </w:t>
-      </w:r>
-      <w:fldSimple w:instr=" MERGEFIELD checky \* MERGEFORMAT ">
+    </w:p>
+    <w:p>
+      <w:fldSimple w:instr=" MERGEFIELD combination \* MERGEFORMAT ">
         <w:r>
           <w:rPr>
             <w:noProof/>
           </w:rPr>
-          <w:t>«checky»</w:t>
+          <w:t>«combination»</w:t>
         </w:r>
       </w:fldSimple>
-      <w:r>
-        <w:t xml:space="preserve">, </w:t>
-      </w:r>
-      <w:fldSimple w:instr=" MERGEFIELD city \* MERGEFORMAT ">
+    </w:p>
+    <w:p>
+      <w:fldSimple w:instr=" MERGEFIELD bank \* MERGEFORMAT ">
         <w:r>
           <w:rPr>
             <w:noProof/>
           </w:rPr>
-          <w:t>«city»</w:t>
+          <w:t>«bank»</w:t>
         </w:r>
       </w:fldSimple>
-      <w:r>
-        <w:t xml:space="preserve">, , </w:t>
-      </w:r>
-      <w:fldSimple w:instr=" MERGEFIELD country \* MERGEFORMAT ">
+    </w:p>
+    <w:p>
+      <w:fldSimple w:instr=" MERGEFIELD  ss1  \* MERGEFORMAT ">
         <w:r>
           <w:rPr>
             <w:noProof/>
           </w:rPr>
-          <w:t>«country»</w:t>
+          <w:t>«ss1»</w:t>
         </w:r>
       </w:fldSimple>
-      <w:r>
-        <w:t xml:space="preserve">, </w:t>
-      </w:r>
-      <w:fldSimple w:instr=" MERGEFIELD email \* MERGEFORMAT ">
-        <w:r>
-          <w:rPr>
-            <w:noProof/>
-          </w:rPr>
-          <w:t>«email»</w:t>
-        </w:r>
-      </w:fldSimple>
-      <w:r>
-        <w:t xml:space="preserve">, </w:t>
-      </w:r>
-      <w:fldSimple w:instr=" MERGEFIELD key1 \* MERGEFORMAT ">
-        <w:r>
-          <w:rPr>
-            <w:noProof/>
-          </w:rPr>
-          <w:t>«key1»</w:t>
-        </w:r>
-      </w:fldSimple>
-      <w:r>
-        <w:t xml:space="preserve">, </w:t>
-      </w:r>
-      <w:fldSimple w:instr=" MERGEFIELD key2 \* MERGEFORMAT ">
-        <w:r>
-          <w:rPr>
-            <w:noProof/>
-          </w:rPr>
-          <w:t>«key2»</w:t>
-        </w:r>
-      </w:fldSimple>
-      <w:r>
-        <w:t xml:space="preserve">, </w:t>
-      </w:r>
-      <w:fldSimple w:instr=" MERGEFIELD main_combo \* MERGEFORMAT ">
-        <w:r>
-          <w:rPr>
-            <w:noProof/>
-          </w:rPr>
-          <w:t>«main_combo»</w:t>
-        </w:r>
-      </w:fldSimple>
-      <w:r>
-        <w:t xml:space="preserve">,  </w:t>
-      </w:r>
-      <w:fldSimple w:instr=" MERGEFIELD test_field \* MERGEFORMAT ">
-        <w:r>
-          <w:rPr>
-            <w:noProof/>
-          </w:rPr>
-          <w:t>«test_field»</w:t>
-        </w:r>
-      </w:fldSimple>
-      <w:r>
-        <w:t xml:space="preserve">, </w:t>
-      </w:r>
-      <w:fldSimple w:instr=" MERGEFIELD today_tag \* MERGEFORMAT ">
-        <w:r>
-          <w:rPr>
-            <w:noProof/>
-          </w:rPr>
-          <w:t>«today_tag»</w:t>
-        </w:r>
-      </w:fldSimple>
-    </w:p>
-    <w:p/>
-    <w:p/>
-    <w:p>
-      <w:r>
-        <w:fldChar w:fldCharType="begin"/>
-      </w:r>
-      <w:r>
-        <w:instrText xml:space="preserve"> MERGEFIELD full_name \* MERGEFORMAT </w:instrText>
-      </w:r>
-      <w:r>
-        <w:fldChar w:fldCharType="separate"/>
-      </w:r>
-      <w:r>
-        <w:rPr>
-          <w:noProof/>
-        </w:rPr>
-        <w:t>«full_name»</w:t>
-      </w:r>
-      <w:r>
-        <w:fldChar w:fldCharType="end"/>
-      </w:r>
-    </w:p>
-    <w:p>
-      <w:r>
-        <w:fldChar w:fldCharType="begin"/>
-      </w:r>
-      <w:r>
-        <w:instrText xml:space="preserve"> MERGEFIELD regular_combo \* MERGEFORMAT </w:instrText>
-      </w:r>
-      <w:r>
-        <w:fldChar w:fldCharType="separate"/>
-      </w:r>
-      <w:r>
-        <w:rPr>
-          <w:noProof/>
-        </w:rPr>
-        <w:t>«regular_combo»</w:t>
-      </w:r>
-      <w:r>
-        <w:fldChar w:fldCharType="end"/>
-      </w:r>
-    </w:p>
-    <w:p>
-      <w:r>
-        <w:fldChar w:fldCharType="begin"/>
-      </w:r>
-      <w:r>
-        <w:instrText xml:space="preserve"> MERGEFIELD combination \* MERGEFORMAT </w:instrText>
-      </w:r>
-      <w:r>
-        <w:fldChar w:fldCharType="separate"/>
-      </w:r>
-      <w:r>
-        <w:rPr>
-          <w:noProof/>
-        </w:rPr>
-        <w:t>«combination»</w:t>
-      </w:r>
-      <w:r>
-        <w:fldChar w:fldCharType="end"/>
-      </w:r>
-    </w:p>
-    <w:p>
-      <w:r>
-        <w:fldChar w:fldCharType="begin"/>
-      </w:r>
-      <w:r>
-        <w:instrText xml:space="preserve"> MERGEFIELD bank \* MERGEFORMAT </w:instrText>
-      </w:r>
-      <w:r>
-        <w:fldChar w:fldCharType="separate"/>
-      </w:r>
-      <w:r>
-        <w:rPr>
-          <w:noProof/>
-        </w:rPr>
-        <w:t>«b</w:t>
-      </w:r>
       <w:bookmarkStart w:id="0" w:name="_GoBack"/>
       <w:bookmarkEnd w:id="0"/>
-      <w:r>
-        <w:rPr>
-          <w:noProof/>
-        </w:rPr>
-        <w:t>ank»</w:t>
-      </w:r>
-      <w:r>
-        <w:fldChar w:fldCharType="end"/>
-      </w:r>
     </w:p>
     <w:sectPr>
       <w:pgSz w:w="12240" w:h="15840"/>

</xml_diff>